<commit_message>
Changed readme pyqt4 to pyqt5
</commit_message>
<xml_diff>
--- a/Parser/README.docx
+++ b/Parser/README.docx
@@ -3,90 +3,57 @@
 <w:document xmlns:wpc="http://schemas.microsoft.com/office/word/2010/wordprocessingCanvas" xmlns:cx="http://schemas.microsoft.com/office/drawing/2014/chartex" xmlns:cx1="http://schemas.microsoft.com/office/drawing/2015/9/8/chartex" xmlns:mc="http://schemas.openxmlformats.org/markup-compatibility/2006" xmlns:o="urn:schemas-microsoft-com:office:office" xmlns:r="http://schemas.openxmlformats.org/officeDocument/2006/relationships" xmlns:m="http://schemas.openxmlformats.org/officeDocument/2006/math" xmlns:v="urn:schemas-microsoft-com:vml" xmlns:wp14="http://schemas.microsoft.com/office/word/2010/wordprocessingDrawing" xmlns:wp="http://schemas.openxmlformats.org/drawingml/2006/wordprocessingDrawing" xmlns:w10="urn:schemas-microsoft-com:office:word" xmlns:w="http://schemas.openxmlformats.org/wordprocessingml/2006/main" xmlns:w14="http://schemas.microsoft.com/office/word/2010/wordml" xmlns:w15="http://schemas.microsoft.com/office/word/2012/wordml" xmlns:w16se="http://schemas.microsoft.com/office/word/2015/wordml/symex" xmlns:wpg="http://schemas.microsoft.com/office/word/2010/wordprocessingGroup" xmlns:wpi="http://schemas.microsoft.com/office/word/2010/wordprocessingInk" xmlns:wne="http://schemas.microsoft.com/office/word/2006/wordml" xmlns:wps="http://schemas.microsoft.com/office/word/2010/wordprocessingShape" mc:Ignorable="w14 w15 w16se wp14">
   <w:body>
     <w:p>
-      <w:pPr>
-        <w:rPr>
-          <w:lang w:val="en-US"/>
-        </w:rPr>
-      </w:pPr>
-      <w:r>
-        <w:rPr>
-          <w:lang w:val="en-US"/>
-        </w:rPr>
+      <w:r>
         <w:t>#=======================================</w:t>
       </w:r>
     </w:p>
     <w:p>
-      <w:pPr>
-        <w:rPr>
-          <w:lang w:val="en-US"/>
-        </w:rPr>
-      </w:pPr>
-      <w:r>
-        <w:rPr>
-          <w:lang w:val="en-US"/>
-        </w:rPr>
+      <w:r>
         <w:t>#=======================================</w:t>
       </w:r>
     </w:p>
     <w:p>
-      <w:pPr>
-        <w:rPr>
-          <w:lang w:val="en-US"/>
-        </w:rPr>
-      </w:pPr>
-      <w:r>
-        <w:rPr>
-          <w:lang w:val="en-US"/>
-        </w:rPr>
-        <w:t># Eyelink 1000 Documentation, V0.6</w:t>
-      </w:r>
-    </w:p>
-    <w:p>
-      <w:pPr>
-        <w:rPr>
-          <w:lang w:val="en-US"/>
-        </w:rPr>
-      </w:pPr>
-      <w:r>
-        <w:rPr>
-          <w:lang w:val="en-US"/>
-        </w:rPr>
+      <w:r>
+        <w:t xml:space="preserve"># Eyelink 1000 </w:t>
+      </w:r>
+      <w:proofErr w:type="spellStart"/>
+      <w:r>
+        <w:t>Documentation</w:t>
+      </w:r>
+      <w:proofErr w:type="spellEnd"/>
+      <w:r>
+        <w:t>, V0.6</w:t>
+      </w:r>
+    </w:p>
+    <w:p>
+      <w:r>
         <w:t>#=======================================</w:t>
       </w:r>
     </w:p>
     <w:p>
-      <w:pPr>
-        <w:rPr>
-          <w:lang w:val="en-US"/>
-        </w:rPr>
-      </w:pPr>
-      <w:r>
-        <w:rPr>
-          <w:lang w:val="en-US"/>
-        </w:rPr>
+      <w:r>
         <w:t>#=======================================</w:t>
       </w:r>
     </w:p>
     <w:p>
-      <w:pPr>
-        <w:rPr>
-          <w:lang w:val="en-US"/>
-        </w:rPr>
-      </w:pPr>
-      <w:r>
-        <w:rPr>
-          <w:lang w:val="en-US"/>
-        </w:rPr>
-        <w:t>Written by Jonathan van Leeuwen, 2017</w:t>
-      </w:r>
-    </w:p>
-    <w:p>
-      <w:pPr>
-        <w:rPr>
-          <w:lang w:val="en-US"/>
-        </w:rPr>
-      </w:pPr>
-    </w:p>
+      <w:proofErr w:type="spellStart"/>
+      <w:r>
+        <w:t>Written</w:t>
+      </w:r>
+      <w:proofErr w:type="spellEnd"/>
+      <w:r>
+        <w:t xml:space="preserve"> </w:t>
+      </w:r>
+      <w:proofErr w:type="spellStart"/>
+      <w:r>
+        <w:t>by</w:t>
+      </w:r>
+      <w:proofErr w:type="spellEnd"/>
+      <w:r>
+        <w:t xml:space="preserve"> Jonathan van Leeuwen, 2017</w:t>
+      </w:r>
+    </w:p>
+    <w:p/>
     <w:p>
       <w:pPr>
         <w:rPr>
@@ -1637,7 +1604,7 @@
         <w:rPr>
           <w:lang w:val="en-US"/>
         </w:rPr>
-        <w:t>PyQt4</w:t>
+        <w:t>PyQt5</w:t>
       </w:r>
     </w:p>
     <w:p>
@@ -2062,7 +2029,15 @@
         <w:rPr>
           <w:lang w:val="en-US"/>
         </w:rPr>
-        <w:t xml:space="preserve">   Open a console and type:</w:t>
+        <w:t xml:space="preserve">   Open a console and t</w:t>
+      </w:r>
+      <w:bookmarkStart w:id="0" w:name="_GoBack"/>
+      <w:bookmarkEnd w:id="0"/>
+      <w:r>
+        <w:rPr>
+          <w:lang w:val="en-US"/>
+        </w:rPr>
+        <w:t>ype:</w:t>
       </w:r>
     </w:p>
     <w:p>
@@ -2130,7 +2105,19 @@
         <w:rPr>
           <w:lang w:val="en-US"/>
         </w:rPr>
-        <w:t xml:space="preserve">   Example: pip install "D:\Work\PyQt4-4.11.4-cp27-none-win_amd64.whl"</w:t>
+        <w:t xml:space="preserve">   Exa</w:t>
+      </w:r>
+      <w:r>
+        <w:rPr>
+          <w:lang w:val="en-US"/>
+        </w:rPr>
+        <w:t>mple: pip install "D:\Work\PyQt5</w:t>
+      </w:r>
+      <w:r>
+        <w:rPr>
+          <w:lang w:val="en-US"/>
+        </w:rPr>
+        <w:t>-4.11.4-cp27-none-win_amd64.whl"</w:t>
       </w:r>
     </w:p>
     <w:p>
@@ -6735,114 +6722,49 @@
       </w:r>
     </w:p>
     <w:p>
-      <w:pPr>
-        <w:rPr>
-          <w:lang w:val="en-US"/>
-        </w:rPr>
-      </w:pPr>
       <w:r>
         <w:rPr>
           <w:lang w:val="en-US"/>
         </w:rPr>
         <w:tab/>
       </w:r>
-      <w:proofErr w:type="gramStart"/>
-      <w:r>
-        <w:rPr>
-          <w:lang w:val="en-US"/>
-        </w:rPr>
-        <w:t>2ms</w:t>
-      </w:r>
-      <w:proofErr w:type="gramEnd"/>
-      <w:r>
-        <w:rPr>
-          <w:lang w:val="en-US"/>
-        </w:rPr>
-        <w:t xml:space="preserve"> lag</w:t>
-      </w:r>
-    </w:p>
-    <w:p>
-      <w:pPr>
-        <w:rPr>
-          <w:lang w:val="en-US"/>
-        </w:rPr>
-      </w:pPr>
-      <w:r>
-        <w:rPr>
-          <w:lang w:val="en-US"/>
-        </w:rPr>
+      <w:r>
+        <w:t>2ms lag</w:t>
+      </w:r>
+    </w:p>
+    <w:p>
+      <w:r>
         <w:tab/>
-        <w:t>"</w:t>
-      </w:r>
-      <w:proofErr w:type="spellStart"/>
-      <w:proofErr w:type="gramStart"/>
-      <w:r>
-        <w:rPr>
-          <w:lang w:val="en-US"/>
-        </w:rPr>
-        <w:t>var</w:t>
-      </w:r>
-      <w:proofErr w:type="spellEnd"/>
-      <w:proofErr w:type="gramEnd"/>
-      <w:r>
-        <w:rPr>
-          <w:lang w:val="en-US"/>
-        </w:rPr>
-        <w:t xml:space="preserve"> </w:t>
-      </w:r>
-      <w:proofErr w:type="spellStart"/>
-      <w:r>
-        <w:rPr>
-          <w:lang w:val="en-US"/>
-        </w:rPr>
+        <w:t xml:space="preserve">"var </w:t>
+      </w:r>
+      <w:proofErr w:type="spellStart"/>
+      <w:r>
         <w:t>trialNr</w:t>
       </w:r>
       <w:proofErr w:type="spellEnd"/>
       <w:r>
-        <w:rPr>
-          <w:lang w:val="en-US"/>
-        </w:rPr>
         <w:t xml:space="preserve"> 11"</w:t>
       </w:r>
     </w:p>
     <w:p>
-      <w:pPr>
-        <w:rPr>
-          <w:lang w:val="en-US"/>
-        </w:rPr>
-      </w:pPr>
-      <w:r>
-        <w:rPr>
-          <w:lang w:val="en-US"/>
-        </w:rPr>
+      <w:r>
         <w:tab/>
-      </w:r>
-      <w:proofErr w:type="gramStart"/>
-      <w:r>
-        <w:rPr>
-          <w:lang w:val="en-US"/>
-        </w:rPr>
-        <w:t>2ms</w:t>
-      </w:r>
-      <w:proofErr w:type="gramEnd"/>
-      <w:r>
-        <w:rPr>
-          <w:lang w:val="en-US"/>
-        </w:rPr>
-        <w:t xml:space="preserve"> lag</w:t>
-      </w:r>
-    </w:p>
-    <w:p>
-      <w:pPr>
-        <w:rPr>
-          <w:lang w:val="en-US"/>
-        </w:rPr>
-      </w:pPr>
-      <w:r>
-        <w:rPr>
-          <w:lang w:val="en-US"/>
-        </w:rPr>
+        <w:t>2ms lag</w:t>
+      </w:r>
+    </w:p>
+    <w:p>
+      <w:pPr>
+        <w:rPr>
+          <w:lang w:val="en-US"/>
+        </w:rPr>
+      </w:pPr>
+      <w:r>
         <w:tab/>
+      </w:r>
+      <w:r>
+        <w:rPr>
+          <w:lang w:val="en-US"/>
+        </w:rPr>
         <w:t>"</w:t>
       </w:r>
       <w:proofErr w:type="spellStart"/>
@@ -8875,8 +8797,6 @@
         </w:rPr>
         <w:t xml:space="preserve"> = </w:t>
       </w:r>
-      <w:bookmarkStart w:id="0" w:name="_GoBack"/>
-      <w:bookmarkEnd w:id="0"/>
     </w:p>
     <w:p>
       <w:pPr>

</xml_diff>